<commit_message>
Fix some errors and update doc
Manca la doc tecnica da sistemare
</commit_message>
<xml_diff>
--- a/Docs/Manuale Utente.docx
+++ b/Docs/Manuale Utente.docx
@@ -784,7 +784,7 @@
           <w:sz w:val="32"/>
           <w:szCs w:val="32"/>
         </w:rPr>
-        <w:t>ISTRUZIONI SU COME INSTALLARE E LANCIARE L’APPLICAZIONE</w:t>
+        <w:t>INSTALLAZIONE E LANCIO APPLICAZIONE</w:t>
       </w:r>
       <w:r>
         <w:br/>
@@ -802,11 +802,31 @@
       </w:r>
       <w:proofErr w:type="spellEnd"/>
       <w:r>
-        <w:t xml:space="preserve"> in 64 bit, per fare ciò sarà sufficiente eseguire il setup.bat fornito, solo la prima volta.</w:t>
+        <w:t xml:space="preserve"> in 64 bit, per fare ciò sarà sufficiente eseguire il setup.bat fornito</w:t>
+      </w:r>
+      <w:r>
+        <w:t xml:space="preserve"> (da fare solo</w:t>
+      </w:r>
+      <w:r>
+        <w:t xml:space="preserve"> la prima volta</w:t>
+      </w:r>
+      <w:r>
+        <w:t>)</w:t>
+      </w:r>
+      <w:r>
+        <w:t>.</w:t>
       </w:r>
       <w:r>
         <w:br/>
-        <w:t>JDK 17 è necessario per poter utilizzare l’applicazione.</w:t>
+      </w:r>
+      <w:r>
+        <w:t>È</w:t>
+      </w:r>
+      <w:r>
+        <w:t xml:space="preserve"> necessario </w:t>
+      </w:r>
+      <w:r>
+        <w:t>JDK 17 per poter utilizzare l’applicazione.</w:t>
       </w:r>
     </w:p>
     <w:p>
@@ -850,33 +870,41 @@
       </w:r>
       <w:proofErr w:type="spellEnd"/>
       <w:r>
-        <w:t xml:space="preserve"> File” per inserire il file contenente la partita da controllare. Una volta inviato, il compilatore partirà in automatico e verranno stampati </w:t>
+        <w:t xml:space="preserve"> File” per inserire il file contenente la partita da controllare. </w:t>
+      </w:r>
+      <w:r>
+        <w:br/>
+      </w:r>
+      <w:r>
+        <w:t xml:space="preserve">Una volta </w:t>
+      </w:r>
+      <w:r>
+        <w:t>inserito il file</w:t>
+      </w:r>
+      <w:r>
+        <w:t xml:space="preserve">, il compilatore partirà in automatico e verranno stampati </w:t>
       </w:r>
       <w:r>
         <w:t>nella casella di testo sottostante</w:t>
       </w:r>
       <w:r>
-        <w:t xml:space="preserve"> eventuali errori o warning rilevati. Gli errori sono considerati fatali e bloccano i successivi controlli, poiché una mossa sbagliata invalida, di conseguenza, il resto della partita. </w:t>
+        <w:t xml:space="preserve"> eventuali errori o warning rilevati. Gli errori sono considerati fatali e bloccano i successivi controlli, poiché una mossa sbagliata invalida</w:t>
+      </w:r>
+      <w:r>
+        <w:t xml:space="preserve"> </w:t>
+      </w:r>
+      <w:r>
+        <w:t xml:space="preserve">il resto della partita. </w:t>
       </w:r>
       <w:r>
         <w:br/>
-        <w:t>Se il controllo va a buon fine, non venendo rilevati errori, si aprirà una scacchiera virtuale rappresentate la situazione iniziale della partita. Cliccando sul pulsante “</w:t>
-      </w:r>
-      <w:proofErr w:type="spellStart"/>
-      <w:r>
-        <w:t>next</w:t>
-      </w:r>
-      <w:proofErr w:type="spellEnd"/>
-      <w:r>
-        <w:t xml:space="preserve"> </w:t>
-      </w:r>
-      <w:proofErr w:type="spellStart"/>
-      <w:r>
-        <w:t>move</w:t>
-      </w:r>
-      <w:proofErr w:type="spellEnd"/>
-      <w:r>
-        <w:t xml:space="preserve">” sottostante alla scacchiera l’utente può far progredire di mossa in mossa la partita. </w:t>
+        <w:t>Se il controllo va a buon fine, non venendo rilevati errori, si aprirà una scacchiera virtuale rappresentate la situazione iniziale della partita</w:t>
+      </w:r>
+      <w:r>
+        <w:t xml:space="preserve"> dove sarà possibile scorrere tra le varie mosse della partita</w:t>
+      </w:r>
+      <w:r>
+        <w:t xml:space="preserve">. </w:t>
       </w:r>
     </w:p>
     <w:p>
@@ -1561,10 +1589,10 @@
           <w:szCs w:val="32"/>
         </w:rPr>
         <w:drawing>
-          <wp:inline distT="0" distB="0" distL="0" distR="0" wp14:anchorId="20856C80" wp14:editId="39A03940">
-            <wp:extent cx="2270125" cy="1596390"/>
-            <wp:effectExtent l="19050" t="19050" r="15875" b="22860"/>
-            <wp:docPr id="638996825" name="Immagine 1" descr="Immagine che contiene testo, schermata, software&#10;&#10;Descrizione generata automaticamente"/>
+          <wp:inline distT="0" distB="0" distL="0" distR="0" wp14:anchorId="20856C80" wp14:editId="7676A49F">
+            <wp:extent cx="2270125" cy="1504299"/>
+            <wp:effectExtent l="19050" t="19050" r="15875" b="20320"/>
+            <wp:docPr id="638996825" name="Immagine 1"/>
             <wp:cNvGraphicFramePr>
               <a:graphicFrameLocks xmlns:a="http://schemas.openxmlformats.org/drawingml/2006/main" noChangeAspect="1"/>
             </wp:cNvGraphicFramePr>
@@ -1572,11 +1600,11 @@
               <a:graphicData uri="http://schemas.openxmlformats.org/drawingml/2006/picture">
                 <pic:pic xmlns:pic="http://schemas.openxmlformats.org/drawingml/2006/picture">
                   <pic:nvPicPr>
-                    <pic:cNvPr id="638996825" name="Immagine 1" descr="Immagine che contiene testo, schermata, software&#10;&#10;Descrizione generata automaticamente"/>
+                    <pic:cNvPr id="638996825" name="Immagine 1"/>
                     <pic:cNvPicPr/>
                   </pic:nvPicPr>
                   <pic:blipFill>
-                    <a:blip r:embed="rId6">
+                    <a:blip r:embed="rId6" cstate="print">
                       <a:extLst>
                         <a:ext uri="{28A0092B-C50C-407E-A947-70E740481C1C}">
                           <a14:useLocalDpi xmlns:a14="http://schemas.microsoft.com/office/drawing/2010/main" val="0"/>
@@ -1590,7 +1618,7 @@
                   <pic:spPr>
                     <a:xfrm>
                       <a:off x="0" y="0"/>
-                      <a:ext cx="2270125" cy="1596390"/>
+                      <a:ext cx="2270125" cy="1504299"/>
                     </a:xfrm>
                     <a:prstGeom prst="rect">
                       <a:avLst/>
@@ -1730,10 +1758,10 @@
           <w:noProof/>
         </w:rPr>
         <w:drawing>
-          <wp:inline distT="0" distB="0" distL="0" distR="0" wp14:anchorId="7A38801C" wp14:editId="2980723D">
-            <wp:extent cx="3688080" cy="1727329"/>
-            <wp:effectExtent l="19050" t="19050" r="26670" b="25400"/>
-            <wp:docPr id="1307300836" name="Immagine 1" descr="Immagine che contiene testo, schermata, schermo, numero&#10;&#10;Descrizione generata automaticamente"/>
+          <wp:inline distT="0" distB="0" distL="0" distR="0" wp14:anchorId="7A38801C" wp14:editId="5A6A8E33">
+            <wp:extent cx="3464416" cy="1727329"/>
+            <wp:effectExtent l="19050" t="19050" r="22225" b="25400"/>
+            <wp:docPr id="1307300836" name="Immagine 1"/>
             <wp:cNvGraphicFramePr>
               <a:graphicFrameLocks xmlns:a="http://schemas.openxmlformats.org/drawingml/2006/main" noChangeAspect="1"/>
             </wp:cNvGraphicFramePr>
@@ -1741,11 +1769,11 @@
               <a:graphicData uri="http://schemas.openxmlformats.org/drawingml/2006/picture">
                 <pic:pic xmlns:pic="http://schemas.openxmlformats.org/drawingml/2006/picture">
                   <pic:nvPicPr>
-                    <pic:cNvPr id="1307300836" name="Immagine 1" descr="Immagine che contiene testo, schermata, schermo, numero&#10;&#10;Descrizione generata automaticamente"/>
+                    <pic:cNvPr id="1307300836" name="Immagine 1"/>
                     <pic:cNvPicPr/>
                   </pic:nvPicPr>
                   <pic:blipFill>
-                    <a:blip r:embed="rId7" cstate="print">
+                    <a:blip r:embed="rId7">
                       <a:extLst>
                         <a:ext uri="{28A0092B-C50C-407E-A947-70E740481C1C}">
                           <a14:useLocalDpi xmlns:a14="http://schemas.microsoft.com/office/drawing/2010/main" val="0"/>
@@ -1759,7 +1787,7 @@
                   <pic:spPr>
                     <a:xfrm>
                       <a:off x="0" y="0"/>
-                      <a:ext cx="3688080" cy="1727329"/>
+                      <a:ext cx="3464416" cy="1727329"/>
                     </a:xfrm>
                     <a:prstGeom prst="rect">
                       <a:avLst/>
@@ -2073,10 +2101,10 @@
           <w:noProof/>
         </w:rPr>
         <w:drawing>
-          <wp:inline distT="0" distB="0" distL="0" distR="0" wp14:anchorId="0D15D393" wp14:editId="07316013">
-            <wp:extent cx="3025140" cy="2019300"/>
-            <wp:effectExtent l="19050" t="19050" r="22860" b="19050"/>
-            <wp:docPr id="1875339971" name="Immagine 1" descr="Immagine che contiene testo, schermata, Carattere, software&#10;&#10;Descrizione generata automaticamente"/>
+          <wp:inline distT="0" distB="0" distL="0" distR="0" wp14:anchorId="0D15D393" wp14:editId="165F9390">
+            <wp:extent cx="3025140" cy="1681596"/>
+            <wp:effectExtent l="19050" t="19050" r="22860" b="13970"/>
+            <wp:docPr id="1875339971" name="Immagine 1"/>
             <wp:cNvGraphicFramePr>
               <a:graphicFrameLocks xmlns:a="http://schemas.openxmlformats.org/drawingml/2006/main" noChangeAspect="1"/>
             </wp:cNvGraphicFramePr>
@@ -2084,7 +2112,7 @@
               <a:graphicData uri="http://schemas.openxmlformats.org/drawingml/2006/picture">
                 <pic:pic xmlns:pic="http://schemas.openxmlformats.org/drawingml/2006/picture">
                   <pic:nvPicPr>
-                    <pic:cNvPr id="1875339971" name="Immagine 1" descr="Immagine che contiene testo, schermata, Carattere, software&#10;&#10;Descrizione generata automaticamente"/>
+                    <pic:cNvPr id="1875339971" name="Immagine 1"/>
                     <pic:cNvPicPr/>
                   </pic:nvPicPr>
                   <pic:blipFill>
@@ -2102,7 +2130,7 @@
                   <pic:spPr>
                     <a:xfrm>
                       <a:off x="0" y="0"/>
-                      <a:ext cx="3025140" cy="2019300"/>
+                      <a:ext cx="3025140" cy="1681596"/>
                     </a:xfrm>
                     <a:prstGeom prst="rect">
                       <a:avLst/>
@@ -2124,6 +2152,11 @@
       <w:pPr>
         <w:spacing w:line="360" w:lineRule="auto"/>
       </w:pPr>
+    </w:p>
+    <w:p>
+      <w:pPr>
+        <w:spacing w:line="360" w:lineRule="auto"/>
+      </w:pPr>
       <w:r>
         <w:rPr>
           <w:noProof/>
@@ -2132,22 +2165,22 @@
         <mc:AlternateContent>
           <mc:Choice Requires="wps">
             <w:drawing>
-              <wp:anchor distT="0" distB="0" distL="114300" distR="114300" simplePos="0" relativeHeight="251672576" behindDoc="0" locked="0" layoutInCell="1" allowOverlap="1" wp14:anchorId="1CAE722C" wp14:editId="02AB4EBB">
+              <wp:anchor distT="0" distB="0" distL="114300" distR="114300" simplePos="0" relativeHeight="251683840" behindDoc="0" locked="0" layoutInCell="1" allowOverlap="1" wp14:anchorId="32B0E094" wp14:editId="0C728C53">
                 <wp:simplePos x="0" y="0"/>
                 <wp:positionH relativeFrom="margin">
                   <wp:align>left</wp:align>
                 </wp:positionH>
                 <wp:positionV relativeFrom="paragraph">
-                  <wp:posOffset>6350</wp:posOffset>
+                  <wp:posOffset>252730</wp:posOffset>
                 </wp:positionV>
-                <wp:extent cx="3248660" cy="635"/>
-                <wp:effectExtent l="0" t="0" r="8890" b="0"/>
+                <wp:extent cx="6120130" cy="357505"/>
+                <wp:effectExtent l="0" t="0" r="0" b="4445"/>
                 <wp:wrapThrough wrapText="bothSides">
                   <wp:wrapPolygon edited="0">
                     <wp:start x="0" y="0"/>
-                    <wp:lineTo x="0" y="20854"/>
-                    <wp:lineTo x="21532" y="20854"/>
-                    <wp:lineTo x="21532" y="0"/>
+                    <wp:lineTo x="0" y="20718"/>
+                    <wp:lineTo x="21515" y="20718"/>
+                    <wp:lineTo x="21515" y="0"/>
                     <wp:lineTo x="0" y="0"/>
                   </wp:wrapPolygon>
                 </wp:wrapThrough>
@@ -2160,7 +2193,7 @@
                       <wps:spPr>
                         <a:xfrm>
                           <a:off x="0" y="0"/>
-                          <a:ext cx="3248660" cy="635"/>
+                          <a:ext cx="6120130" cy="357505"/>
                         </a:xfrm>
                         <a:prstGeom prst="rect">
                           <a:avLst/>
@@ -2178,8 +2211,7 @@
                             <w:pPr>
                               <w:pStyle w:val="Caption"/>
                               <w:rPr>
-                                <w:sz w:val="22"/>
-                                <w:szCs w:val="22"/>
+                                <w:noProof/>
                               </w:rPr>
                             </w:pPr>
                             <w:r>
@@ -2189,6 +2221,12 @@
                               </w:rPr>
                               <w:t>Se il compilatore non ha rilevato errori, una scacchiera virtuale apparirà a schermo e l’utente potrà vedere mossa per mossa l’esecuzione della partita.</w:t>
                             </w:r>
+                            <w:r>
+                              <w:rPr>
+                                <w:noProof/>
+                              </w:rPr>
+                              <w:t xml:space="preserve"> </w:t>
+                            </w:r>
                           </w:p>
                         </w:txbxContent>
                       </wps:txbx>
@@ -2196,7 +2234,7 @@
                         <a:prstTxWarp prst="textNoShape">
                           <a:avLst/>
                         </a:prstTxWarp>
-                        <a:spAutoFit/>
+                        <a:noAutofit/>
                       </wps:bodyPr>
                     </wps:wsp>
                   </a:graphicData>
@@ -2204,20 +2242,22 @@
                 <wp14:sizeRelH relativeFrom="margin">
                   <wp14:pctWidth>0</wp14:pctWidth>
                 </wp14:sizeRelH>
+                <wp14:sizeRelV relativeFrom="margin">
+                  <wp14:pctHeight>0</wp14:pctHeight>
+                </wp14:sizeRelV>
               </wp:anchor>
             </w:drawing>
           </mc:Choice>
           <mc:Fallback>
             <w:pict>
-              <v:shape w14:anchorId="1CAE722C" id="_x0000_s1031" type="#_x0000_t202" style="position:absolute;margin-left:0;margin-top:.5pt;width:255.8pt;height:.05pt;z-index:251672576;visibility:visible;mso-wrap-style:square;mso-width-percent:0;mso-wrap-distance-left:9pt;mso-wrap-distance-top:0;mso-wrap-distance-right:9pt;mso-wrap-distance-bottom:0;mso-position-horizontal:left;mso-position-horizontal-relative:margin;mso-position-vertical:absolute;mso-position-vertical-relative:text;mso-width-percent:0;mso-width-relative:margin;v-text-anchor:top" o:gfxdata="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" stroked="f">
-                <v:textbox style="mso-fit-shape-to-text:t" inset="0,0,0,0">
+              <v:shape w14:anchorId="32B0E094" id="_x0000_s1031" type="#_x0000_t202" style="position:absolute;margin-left:0;margin-top:19.9pt;width:481.9pt;height:28.15pt;z-index:251683840;visibility:visible;mso-wrap-style:square;mso-width-percent:0;mso-height-percent:0;mso-wrap-distance-left:9pt;mso-wrap-distance-top:0;mso-wrap-distance-right:9pt;mso-wrap-distance-bottom:0;mso-position-horizontal:left;mso-position-horizontal-relative:margin;mso-position-vertical:absolute;mso-position-vertical-relative:text;mso-width-percent:0;mso-height-percent:0;mso-width-relative:margin;mso-height-relative:margin;v-text-anchor:top" o:gfxdata="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" stroked="f">
+                <v:textbox inset="0,0,0,0">
                   <w:txbxContent>
                     <w:p>
                       <w:pPr>
                         <w:pStyle w:val="Caption"/>
                         <w:rPr>
-                          <w:sz w:val="22"/>
-                          <w:szCs w:val="22"/>
+                          <w:noProof/>
                         </w:rPr>
                       </w:pPr>
                       <w:r>
@@ -2227,6 +2267,12 @@
                         </w:rPr>
                         <w:t>Se il compilatore non ha rilevato errori, una scacchiera virtuale apparirà a schermo e l’utente potrà vedere mossa per mossa l’esecuzione della partita.</w:t>
                       </w:r>
+                      <w:r>
+                        <w:rPr>
+                          <w:noProof/>
+                        </w:rPr>
+                        <w:t xml:space="preserve"> </w:t>
+                      </w:r>
                     </w:p>
                   </w:txbxContent>
                 </v:textbox>
@@ -2237,14 +2283,19 @@
         </mc:AlternateContent>
       </w:r>
       <w:r>
-        <w:rPr>
-          <w:noProof/>
-        </w:rPr>
+        <w:br/>
+      </w:r>
+    </w:p>
+    <w:p>
+      <w:pPr>
+        <w:spacing w:line="360" w:lineRule="auto"/>
+      </w:pPr>
+      <w:r>
         <w:drawing>
-          <wp:inline distT="0" distB="0" distL="0" distR="0" wp14:anchorId="7FCC3BDC" wp14:editId="6DDD2C21">
-            <wp:extent cx="2697480" cy="2936240"/>
-            <wp:effectExtent l="19050" t="19050" r="26670" b="16510"/>
-            <wp:docPr id="1585720793" name="Immagine 1" descr="Immagine che contiene testo, gioco da tavolo, Giochi e sport indoor, scacchi&#10;&#10;Descrizione generata automaticamente"/>
+          <wp:inline distT="0" distB="0" distL="0" distR="0" wp14:anchorId="64CEC7C7" wp14:editId="6A130BE8">
+            <wp:extent cx="6120130" cy="3713480"/>
+            <wp:effectExtent l="0" t="0" r="0" b="1270"/>
+            <wp:docPr id="333255811" name="Picture 1" descr="A screenshot of a computer game&#10;&#10;Description automatically generated"/>
             <wp:cNvGraphicFramePr>
               <a:graphicFrameLocks xmlns:a="http://schemas.openxmlformats.org/drawingml/2006/main" noChangeAspect="1"/>
             </wp:cNvGraphicFramePr>
@@ -2252,17 +2303,11 @@
               <a:graphicData uri="http://schemas.openxmlformats.org/drawingml/2006/picture">
                 <pic:pic xmlns:pic="http://schemas.openxmlformats.org/drawingml/2006/picture">
                   <pic:nvPicPr>
-                    <pic:cNvPr id="1585720793" name="Immagine 1" descr="Immagine che contiene testo, gioco da tavolo, Giochi e sport indoor, scacchi&#10;&#10;Descrizione generata automaticamente"/>
+                    <pic:cNvPr id="333255811" name="Picture 1" descr="A screenshot of a computer game&#10;&#10;Description automatically generated"/>
                     <pic:cNvPicPr/>
                   </pic:nvPicPr>
                   <pic:blipFill>
-                    <a:blip r:embed="rId9">
-                      <a:extLst>
-                        <a:ext uri="{28A0092B-C50C-407E-A947-70E740481C1C}">
-                          <a14:useLocalDpi xmlns:a14="http://schemas.microsoft.com/office/drawing/2010/main" val="0"/>
-                        </a:ext>
-                      </a:extLst>
-                    </a:blip>
+                    <a:blip r:embed="rId9"/>
                     <a:stretch>
                       <a:fillRect/>
                     </a:stretch>
@@ -2270,16 +2315,11 @@
                   <pic:spPr>
                     <a:xfrm>
                       <a:off x="0" y="0"/>
-                      <a:ext cx="2697480" cy="2936240"/>
+                      <a:ext cx="6120130" cy="3713480"/>
                     </a:xfrm>
                     <a:prstGeom prst="rect">
                       <a:avLst/>
                     </a:prstGeom>
-                    <a:ln>
-                      <a:solidFill>
-                        <a:schemeClr val="accent1"/>
-                      </a:solidFill>
-                    </a:ln>
                   </pic:spPr>
                 </pic:pic>
               </a:graphicData>
@@ -2292,9 +2332,6 @@
       <w:pPr>
         <w:spacing w:line="360" w:lineRule="auto"/>
       </w:pPr>
-      <w:r>
-        <w:br/>
-      </w:r>
     </w:p>
     <w:sectPr>
       <w:pgSz w:w="11906" w:h="16838"/>

</xml_diff>